<commit_message>
Multiple Updates (See Description)
- Added link to resume
- Added form validation
</commit_message>
<xml_diff>
--- a/src/assets/Resume 2024.docx
+++ b/src/assets/Resume 2024.docx
@@ -135,7 +135,18 @@
               <w:pStyle w:val="Subtitle"/>
             </w:pPr>
             <w:r>
-              <w:t>Front End Web Developer</w:t>
+              <w:rPr>
+                <w:spacing w:val="0"/>
+                <w:w w:val="54"/>
+              </w:rPr>
+              <w:t>Front End Web Develope</w:t>
+            </w:r>
+            <w:r>
+              <w:rPr>
+                <w:spacing w:val="15"/>
+                <w:w w:val="54"/>
+              </w:rPr>
+              <w:t>r</w:t>
             </w:r>
           </w:p>
         </w:tc>
@@ -257,19 +268,7 @@
                 <w:rPr>
                   <w:rStyle w:val="Hyperlink"/>
                 </w:rPr>
-                <w:t>https://joshuasportfo</w:t>
-              </w:r>
-              <w:r>
-                <w:rPr>
-                  <w:rStyle w:val="Hyperlink"/>
-                </w:rPr>
-                <w:t>l</w:t>
-              </w:r>
-              <w:r>
-                <w:rPr>
-                  <w:rStyle w:val="Hyperlink"/>
-                </w:rPr>
-                <w:t>io.org/</w:t>
+                <w:t>https://joshuasportfolio.org/</w:t>
               </w:r>
             </w:hyperlink>
           </w:p>
@@ -584,25 +583,34 @@
           <w:p>
             <w:pPr>
               <w:pStyle w:val="Date"/>
+              <w:rPr>
+                <w:i/>
+              </w:rPr>
             </w:pPr>
             <w:r>
+              <w:rPr>
+                <w:i/>
+              </w:rPr>
               <w:t xml:space="preserve">March 2019 </w:t>
             </w:r>
             <w:r>
+              <w:rPr>
+                <w:i/>
+              </w:rPr>
               <w:t>–</w:t>
             </w:r>
             <w:r>
+              <w:rPr>
+                <w:i/>
+              </w:rPr>
               <w:t xml:space="preserve"> March 2021</w:t>
             </w:r>
+            <w:bookmarkStart w:id="0" w:name="_GoBack"/>
+            <w:bookmarkEnd w:id="0"/>
           </w:p>
           <w:p>
             <w:r>
-              <w:t>Assisting in the manag</w:t>
-            </w:r>
-            <w:bookmarkStart w:id="0" w:name="_GoBack"/>
-            <w:bookmarkEnd w:id="0"/>
-            <w:r>
-              <w:t>ement of a</w:t>
+              <w:t>Assisting in the management of a</w:t>
             </w:r>
             <w:r>
               <w:t>n annual</w:t>
@@ -635,14 +643,26 @@
           <w:p>
             <w:pPr>
               <w:pStyle w:val="Date"/>
+              <w:rPr>
+                <w:i/>
+              </w:rPr>
             </w:pPr>
             <w:r>
+              <w:rPr>
+                <w:i/>
+              </w:rPr>
               <w:t xml:space="preserve">February 2015 </w:t>
             </w:r>
             <w:r>
+              <w:rPr>
+                <w:i/>
+              </w:rPr>
               <w:t>–</w:t>
             </w:r>
             <w:r>
+              <w:rPr>
+                <w:i/>
+              </w:rPr>
               <w:t xml:space="preserve"> October 2018 (Honorable Discharge)</w:t>
             </w:r>
           </w:p>
@@ -2892,7 +2912,7 @@
     <w:charset w:val="00"/>
     <w:family w:val="roman"/>
     <w:pitch w:val="variable"/>
-    <w:sig w:usb0="E0002AFF" w:usb1="C0007843" w:usb2="00000009" w:usb3="00000000" w:csb0="000001FF" w:csb1="00000000"/>
+    <w:sig w:usb0="E0002EFF" w:usb1="C000785B" w:usb2="00000009" w:usb3="00000000" w:csb0="000001FF" w:csb1="00000000"/>
   </w:font>
   <w:font w:name="Courier New">
     <w:panose1 w:val="02070309020205020404"/>
@@ -2927,14 +2947,14 @@
     <w:charset w:val="00"/>
     <w:family w:val="swiss"/>
     <w:pitch w:val="variable"/>
-    <w:sig w:usb0="E0002AFF" w:usb1="4000ACFF" w:usb2="00000001" w:usb3="00000000" w:csb0="000001FF" w:csb1="00000000"/>
+    <w:sig w:usb0="E0002AFF" w:usb1="C000247B" w:usb2="00000009" w:usb3="00000000" w:csb0="000001FF" w:csb1="00000000"/>
   </w:font>
   <w:font w:name="Calibri Light">
     <w:panose1 w:val="020F0302020204030204"/>
     <w:charset w:val="00"/>
     <w:family w:val="swiss"/>
     <w:pitch w:val="variable"/>
-    <w:sig w:usb0="A0002AEF" w:usb1="4000207B" w:usb2="00000000" w:usb3="00000000" w:csb0="000001FF" w:csb1="00000000"/>
+    <w:sig w:usb0="E0002AFF" w:usb1="C000247B" w:usb2="00000009" w:usb3="00000000" w:csb0="000001FF" w:csb1="00000000"/>
   </w:font>
 </w:fonts>
 </file>
@@ -2955,6 +2975,8 @@
   </w:compat>
   <w:rsids>
     <w:rsidRoot w:val="00F60CC9"/>
+    <w:rsid w:val="000D5707"/>
+    <w:rsid w:val="008B03E6"/>
     <w:rsid w:val="00F60CC9"/>
   </w:rsids>
   <m:mathPr>
@@ -3847,23 +3869,6 @@
 </file>
 
 <file path=customXml/item1.xml><?xml version="1.0" encoding="utf-8"?>
-<p:properties xmlns:p="http://schemas.microsoft.com/office/2006/metadata/properties" xmlns:xsi="http://www.w3.org/2001/XMLSchema-instance" xmlns:pc="http://schemas.microsoft.com/office/infopath/2007/PartnerControls">
-  <documentManagement>
-    <MediaServiceKeyPoints xmlns="71af3243-3dd4-4a8d-8c0d-dd76da1f02a5" xsi:nil="true"/>
-  </documentManagement>
-</p:properties>
-</file>
-
-<file path=customXml/item2.xml><?xml version="1.0" encoding="utf-8"?>
-<?mso-contentType ?>
-<FormTemplates xmlns="http://schemas.microsoft.com/sharepoint/v3/contenttype/forms">
-  <Display>DocumentLibraryForm</Display>
-  <Edit>DocumentLibraryForm</Edit>
-  <New>DocumentLibraryForm</New>
-</FormTemplates>
-</file>
-
-<file path=customXml/item3.xml><?xml version="1.0" encoding="utf-8"?>
 <ct:contentTypeSchema xmlns:ct="http://schemas.microsoft.com/office/2006/metadata/contentType" xmlns:ma="http://schemas.microsoft.com/office/2006/metadata/properties/metaAttributes" ct:_="" ma:_="" ma:contentTypeName="Document" ma:contentTypeID="0x01010079F111ED35F8CC479449609E8A0923A6" ma:contentTypeVersion="11" ma:contentTypeDescription="Create a new document." ma:contentTypeScope="" ma:versionID="1c2eb7a32e66fb6e4260f3771546a5e2">
   <xsd:schema xmlns:xsd="http://www.w3.org/2001/XMLSchema" xmlns:xs="http://www.w3.org/2001/XMLSchema" xmlns:p="http://schemas.microsoft.com/office/2006/metadata/properties" xmlns:ns2="71af3243-3dd4-4a8d-8c0d-dd76da1f02a5" xmlns:ns3="16c05727-aa75-4e4a-9b5f-8a80a1165891" targetNamespace="http://schemas.microsoft.com/office/2006/metadata/properties" ma:root="true" ma:fieldsID="04e1f6479c48b08974ba73b5ca973489" ns2:_="" ns3:_="">
     <xsd:import namespace="71af3243-3dd4-4a8d-8c0d-dd76da1f02a5"/>
@@ -4074,25 +4079,24 @@
 </ct:contentTypeSchema>
 </file>
 
-<file path=customXml/itemProps1.xml><?xml version="1.0" encoding="utf-8"?>
-<ds:datastoreItem xmlns:ds="http://schemas.openxmlformats.org/officeDocument/2006/customXml" ds:itemID="{DD14EC26-251D-443A-AF4F-B15D0F3B0F84}">
-  <ds:schemaRefs>
-    <ds:schemaRef ds:uri="http://schemas.microsoft.com/office/2006/metadata/properties"/>
-    <ds:schemaRef ds:uri="http://schemas.microsoft.com/office/infopath/2007/PartnerControls"/>
-    <ds:schemaRef ds:uri="71af3243-3dd4-4a8d-8c0d-dd76da1f02a5"/>
-  </ds:schemaRefs>
-</ds:datastoreItem>
+<file path=customXml/item2.xml><?xml version="1.0" encoding="utf-8"?>
+<?mso-contentType ?>
+<FormTemplates xmlns="http://schemas.microsoft.com/sharepoint/v3/contenttype/forms">
+  <Display>DocumentLibraryForm</Display>
+  <Edit>DocumentLibraryForm</Edit>
+  <New>DocumentLibraryForm</New>
+</FormTemplates>
 </file>
 
-<file path=customXml/itemProps2.xml><?xml version="1.0" encoding="utf-8"?>
-<ds:datastoreItem xmlns:ds="http://schemas.openxmlformats.org/officeDocument/2006/customXml" ds:itemID="{18506A0D-4821-47C2-BD9B-CACF27C6B108}">
-  <ds:schemaRefs>
-    <ds:schemaRef ds:uri="http://schemas.microsoft.com/sharepoint/v3/contenttype/forms"/>
-  </ds:schemaRefs>
-</ds:datastoreItem>
+<file path=customXml/item3.xml><?xml version="1.0" encoding="utf-8"?>
+<p:properties xmlns:p="http://schemas.microsoft.com/office/2006/metadata/properties" xmlns:xsi="http://www.w3.org/2001/XMLSchema-instance" xmlns:pc="http://schemas.microsoft.com/office/infopath/2007/PartnerControls">
+  <documentManagement>
+    <MediaServiceKeyPoints xmlns="71af3243-3dd4-4a8d-8c0d-dd76da1f02a5" xsi:nil="true"/>
+  </documentManagement>
+</p:properties>
 </file>
 
-<file path=customXml/itemProps3.xml><?xml version="1.0" encoding="utf-8"?>
+<file path=customXml/itemProps1.xml><?xml version="1.0" encoding="utf-8"?>
 <ds:datastoreItem xmlns:ds="http://schemas.openxmlformats.org/officeDocument/2006/customXml" ds:itemID="{8143E149-BD72-41A7-8F13-AF59DE30D6FA}">
   <ds:schemaRefs>
     <ds:schemaRef ds:uri="http://schemas.microsoft.com/office/2006/metadata/contentType"/>
@@ -4109,4 +4113,22 @@
     <ds:schemaRef ds:uri="http://schemas.microsoft.com/internal/obd"/>
   </ds:schemaRefs>
 </ds:datastoreItem>
+</file>
+
+<file path=customXml/itemProps2.xml><?xml version="1.0" encoding="utf-8"?>
+<ds:datastoreItem xmlns:ds="http://schemas.openxmlformats.org/officeDocument/2006/customXml" ds:itemID="{18506A0D-4821-47C2-BD9B-CACF27C6B108}">
+  <ds:schemaRefs>
+    <ds:schemaRef ds:uri="http://schemas.microsoft.com/sharepoint/v3/contenttype/forms"/>
+  </ds:schemaRefs>
+</ds:datastoreItem>
+</file>
+
+<file path=customXml/itemProps3.xml><?xml version="1.0" encoding="utf-8"?>
+<ds:datastoreItem xmlns:ds="http://schemas.openxmlformats.org/officeDocument/2006/customXml" ds:itemID="{DD14EC26-251D-443A-AF4F-B15D0F3B0F84}">
+  <ds:schemaRefs>
+    <ds:schemaRef ds:uri="http://schemas.microsoft.com/office/2006/metadata/properties"/>
+    <ds:schemaRef ds:uri="http://schemas.microsoft.com/office/infopath/2007/PartnerControls"/>
+    <ds:schemaRef ds:uri="71af3243-3dd4-4a8d-8c0d-dd76da1f02a5"/>
+  </ds:schemaRefs>
+</ds:datastoreItem>
 </file>
</xml_diff>